<commit_message>
Importation de la documentation
</commit_message>
<xml_diff>
--- a/Documentation.docx
+++ b/Documentation.docx
@@ -4,6 +4,630 @@
   <w:body>
     <w:p>
       <w:pPr>
+        <w:ind w:right="26"/>
+        <w:jc w:val="center"/>
+        <w:rPr>
+          <w:b/>
+          <w:sz w:val="36"/>
+          <w:szCs w:val="36"/>
+          <w:lang w:val="fr-CA"/>
+        </w:rPr>
+      </w:pPr>
+      <w:r>
+        <w:rPr>
+          <w:b/>
+          <w:sz w:val="36"/>
+          <w:szCs w:val="36"/>
+          <w:lang w:val="fr-CA"/>
+        </w:rPr>
+        <w:t>ATTESTATION D’ETUDES COLLÉGIALE</w:t>
+      </w:r>
+      <w:r>
+        <w:rPr>
+          <w:lang w:val="fr-CA"/>
+        </w:rPr>
+        <w:br/>
+      </w:r>
+    </w:p>
+    <w:p>
+      <w:pPr>
+        <w:ind w:right="26"/>
+        <w:jc w:val="center"/>
+        <w:rPr>
+          <w:b/>
+          <w:sz w:val="28"/>
+          <w:szCs w:val="28"/>
+          <w:lang w:val="fr-CA"/>
+        </w:rPr>
+      </w:pPr>
+      <w:r>
+        <w:rPr>
+          <w:b/>
+          <w:sz w:val="36"/>
+          <w:szCs w:val="36"/>
+          <w:lang w:val="fr-CA"/>
+        </w:rPr>
+        <w:t xml:space="preserve">CONCEPTION ET </w:t>
+      </w:r>
+      <w:r>
+        <w:rPr>
+          <w:lang w:val="fr-CA"/>
+        </w:rPr>
+        <w:br/>
+      </w:r>
+      <w:r>
+        <w:rPr>
+          <w:b/>
+          <w:sz w:val="36"/>
+          <w:szCs w:val="36"/>
+          <w:lang w:val="fr-CA"/>
+        </w:rPr>
+        <w:t>PROGRAMMATION DE SITES WEB</w:t>
+      </w:r>
+      <w:r>
+        <w:rPr>
+          <w:b/>
+          <w:sz w:val="28"/>
+          <w:szCs w:val="28"/>
+          <w:lang w:val="fr-CA"/>
+        </w:rPr>
+        <w:t xml:space="preserve"> </w:t>
+      </w:r>
+      <w:r>
+        <w:rPr>
+          <w:lang w:val="fr-CA"/>
+        </w:rPr>
+        <w:br/>
+      </w:r>
+      <w:r>
+        <w:rPr>
+          <w:b/>
+          <w:sz w:val="28"/>
+          <w:szCs w:val="28"/>
+          <w:lang w:val="fr-CA"/>
+        </w:rPr>
+        <w:t>(NWE.0F)</w:t>
+      </w:r>
+    </w:p>
+    <w:p>
+      <w:pPr>
+        <w:ind w:right="26"/>
+        <w:rPr>
+          <w:b/>
+          <w:lang w:val="fr-CA"/>
+        </w:rPr>
+      </w:pPr>
+    </w:p>
+    <w:p>
+      <w:pPr>
+        <w:ind w:right="26"/>
+        <w:rPr>
+          <w:b/>
+          <w:sz w:val="24"/>
+          <w:szCs w:val="24"/>
+          <w:lang w:val="fr-CA"/>
+        </w:rPr>
+      </w:pPr>
+    </w:p>
+    <w:p>
+      <w:pPr>
+        <w:ind w:right="26"/>
+        <w:jc w:val="center"/>
+        <w:rPr>
+          <w:rFonts w:ascii="Roboto" w:eastAsia="Roboto" w:hAnsi="Roboto" w:cs="Roboto"/>
+          <w:b/>
+          <w:sz w:val="24"/>
+          <w:szCs w:val="24"/>
+          <w:lang w:val="fr-CA"/>
+        </w:rPr>
+      </w:pPr>
+      <w:r>
+        <w:rPr>
+          <w:rFonts w:ascii="Roboto" w:eastAsia="Roboto" w:hAnsi="Roboto" w:cs="Roboto"/>
+          <w:b/>
+          <w:sz w:val="24"/>
+          <w:szCs w:val="24"/>
+          <w:lang w:val="fr-CA"/>
+        </w:rPr>
+        <w:t>TECHNIQUES AVANCÉES EN PROGRAMMATION WEB</w:t>
+      </w:r>
+    </w:p>
+    <w:p>
+      <w:pPr>
+        <w:ind w:right="26"/>
+        <w:jc w:val="center"/>
+        <w:rPr>
+          <w:rFonts w:ascii="Arial" w:eastAsia="Arial" w:hAnsi="Arial" w:cs="Arial"/>
+          <w:b/>
+          <w:sz w:val="24"/>
+          <w:szCs w:val="24"/>
+          <w:lang w:val="fr-CA"/>
+        </w:rPr>
+      </w:pPr>
+      <w:r>
+        <w:rPr>
+          <w:rFonts w:ascii="Roboto" w:eastAsia="Roboto" w:hAnsi="Roboto" w:cs="Roboto"/>
+          <w:b/>
+          <w:sz w:val="24"/>
+          <w:szCs w:val="24"/>
+          <w:lang w:val="fr-CA"/>
+        </w:rPr>
+        <w:t>582-41F-MA</w:t>
+      </w:r>
+      <w:r>
+        <w:rPr>
+          <w:lang w:val="fr-CA"/>
+        </w:rPr>
+        <w:br/>
+      </w:r>
+    </w:p>
+    <w:p>
+      <w:pPr>
+        <w:ind w:right="26"/>
+        <w:rPr>
+          <w:b/>
+          <w:sz w:val="24"/>
+          <w:szCs w:val="24"/>
+          <w:lang w:val="fr-CA"/>
+        </w:rPr>
+      </w:pPr>
+    </w:p>
+    <w:p>
+      <w:pPr>
+        <w:ind w:right="26"/>
+        <w:jc w:val="center"/>
+        <w:rPr>
+          <w:b/>
+          <w:sz w:val="24"/>
+          <w:szCs w:val="24"/>
+          <w:lang w:val="fr-CA"/>
+        </w:rPr>
+      </w:pPr>
+    </w:p>
+    <w:p>
+      <w:pPr>
+        <w:ind w:right="26"/>
+        <w:jc w:val="center"/>
+        <w:rPr>
+          <w:b/>
+          <w:sz w:val="32"/>
+          <w:szCs w:val="32"/>
+          <w:lang w:val="fr-CA"/>
+        </w:rPr>
+      </w:pPr>
+      <w:r>
+        <w:rPr>
+          <w:b/>
+          <w:sz w:val="32"/>
+          <w:szCs w:val="32"/>
+          <w:lang w:val="fr-CA"/>
+        </w:rPr>
+        <w:t xml:space="preserve">Travail Pratique </w:t>
+      </w:r>
+      <w:r>
+        <w:rPr>
+          <w:b/>
+          <w:sz w:val="32"/>
+          <w:szCs w:val="32"/>
+          <w:lang w:val="fr-CA"/>
+        </w:rPr>
+        <w:t>3</w:t>
+      </w:r>
+    </w:p>
+    <w:p>
+      <w:pPr>
+        <w:jc w:val="center"/>
+        <w:rPr>
+          <w:sz w:val="24"/>
+          <w:szCs w:val="24"/>
+          <w:lang w:val="fr-CA"/>
+        </w:rPr>
+      </w:pPr>
+      <w:r>
+        <w:rPr>
+          <w:b/>
+          <w:sz w:val="24"/>
+          <w:szCs w:val="24"/>
+          <w:lang w:val="fr-CA"/>
+        </w:rPr>
+        <w:t>Nom d'étudiant</w:t>
+      </w:r>
+      <w:r>
+        <w:rPr>
+          <w:sz w:val="24"/>
+          <w:szCs w:val="24"/>
+          <w:lang w:val="fr-CA"/>
+        </w:rPr>
+        <w:t> : Mykhaylo  Kuzmin</w:t>
+      </w:r>
+    </w:p>
+    <w:p>
+      <w:pPr>
+        <w:jc w:val="center"/>
+        <w:rPr>
+          <w:sz w:val="24"/>
+          <w:szCs w:val="24"/>
+          <w:lang w:val="fr-CA"/>
+        </w:rPr>
+      </w:pPr>
+      <w:r>
+        <w:rPr>
+          <w:b/>
+          <w:sz w:val="24"/>
+          <w:szCs w:val="24"/>
+          <w:lang w:val="fr-CA"/>
+        </w:rPr>
+        <w:t>Date </w:t>
+      </w:r>
+      <w:r>
+        <w:rPr>
+          <w:sz w:val="24"/>
+          <w:szCs w:val="24"/>
+          <w:lang w:val="fr-CA"/>
+        </w:rPr>
+        <w:t xml:space="preserve">: </w:t>
+      </w:r>
+      <w:r>
+        <w:rPr>
+          <w:sz w:val="24"/>
+          <w:szCs w:val="24"/>
+          <w:lang w:val="fr-CA"/>
+        </w:rPr>
+        <w:t>05</w:t>
+      </w:r>
+      <w:r>
+        <w:rPr>
+          <w:sz w:val="24"/>
+          <w:szCs w:val="24"/>
+          <w:lang w:val="fr-CA"/>
+        </w:rPr>
+        <w:t xml:space="preserve"> / 0</w:t>
+      </w:r>
+      <w:r>
+        <w:rPr>
+          <w:sz w:val="24"/>
+          <w:szCs w:val="24"/>
+          <w:lang w:val="fr-CA"/>
+        </w:rPr>
+        <w:t>4</w:t>
+      </w:r>
+      <w:r>
+        <w:rPr>
+          <w:sz w:val="24"/>
+          <w:szCs w:val="24"/>
+          <w:lang w:val="fr-CA"/>
+        </w:rPr>
+        <w:t xml:space="preserve"> / 2023</w:t>
+      </w:r>
+    </w:p>
+    <w:p>
+      <w:pPr>
+        <w:jc w:val="center"/>
+        <w:rPr>
+          <w:b/>
+          <w:sz w:val="24"/>
+          <w:szCs w:val="24"/>
+          <w:lang w:val="fr-CA"/>
+        </w:rPr>
+      </w:pPr>
+      <w:r>
+        <w:rPr>
+          <w:b/>
+          <w:sz w:val="24"/>
+          <w:szCs w:val="24"/>
+          <w:lang w:val="fr-CA"/>
+        </w:rPr>
+        <w:t>Numéro d'étudiant</w:t>
+      </w:r>
+      <w:r>
+        <w:rPr>
+          <w:sz w:val="24"/>
+          <w:szCs w:val="24"/>
+          <w:lang w:val="fr-CA"/>
+        </w:rPr>
+        <w:t> : e2196106</w:t>
+      </w:r>
+      <w:r>
+        <w:rPr>
+          <w:b/>
+          <w:sz w:val="24"/>
+          <w:szCs w:val="24"/>
+          <w:lang w:val="fr-CA"/>
+        </w:rPr>
+        <w:t xml:space="preserve">   </w:t>
+      </w:r>
+    </w:p>
+    <w:p>
+      <w:pPr>
+        <w:jc w:val="center"/>
+        <w:rPr>
+          <w:b/>
+          <w:sz w:val="24"/>
+          <w:szCs w:val="24"/>
+          <w:lang w:val="fr-CA"/>
+        </w:rPr>
+      </w:pPr>
+      <w:r>
+        <w:rPr>
+          <w:b/>
+          <w:sz w:val="24"/>
+          <w:szCs w:val="24"/>
+          <w:lang w:val="fr-CA"/>
+        </w:rPr>
+        <w:t>Groupe</w:t>
+      </w:r>
+      <w:r>
+        <w:rPr>
+          <w:sz w:val="24"/>
+          <w:szCs w:val="24"/>
+          <w:lang w:val="fr-CA"/>
+        </w:rPr>
+        <w:t> :  21622</w:t>
+      </w:r>
+    </w:p>
+    <w:p>
+      <w:pPr>
+        <w:ind w:right="26"/>
+        <w:rPr>
+          <w:b/>
+          <w:sz w:val="24"/>
+          <w:szCs w:val="24"/>
+          <w:lang w:val="fr-CA"/>
+        </w:rPr>
+      </w:pPr>
+    </w:p>
+    <w:p>
+      <w:pPr>
+        <w:ind w:right="26"/>
+        <w:jc w:val="center"/>
+        <w:rPr>
+          <w:b/>
+          <w:sz w:val="24"/>
+          <w:szCs w:val="24"/>
+          <w:lang w:val="fr-CA"/>
+        </w:rPr>
+      </w:pPr>
+      <w:r>
+        <w:rPr>
+          <w:b/>
+          <w:sz w:val="24"/>
+          <w:szCs w:val="24"/>
+          <w:lang w:val="fr-CA"/>
+        </w:rPr>
+        <w:t>Professeur: </w:t>
+      </w:r>
+      <w:r>
+        <w:rPr>
+          <w:lang w:val="fr-CA"/>
+        </w:rPr>
+        <w:br/>
+      </w:r>
+      <w:r>
+        <w:rPr>
+          <w:b/>
+          <w:sz w:val="24"/>
+          <w:szCs w:val="24"/>
+          <w:lang w:val="fr-CA"/>
+        </w:rPr>
+        <w:t xml:space="preserve">Marcos </w:t>
+      </w:r>
+      <w:proofErr w:type="spellStart"/>
+      <w:r>
+        <w:rPr>
+          <w:b/>
+          <w:sz w:val="24"/>
+          <w:szCs w:val="24"/>
+          <w:lang w:val="fr-CA"/>
+        </w:rPr>
+        <w:t>Sanches</w:t>
+      </w:r>
+      <w:proofErr w:type="spellEnd"/>
+    </w:p>
+    <w:p>
+      <w:pPr>
+        <w:ind w:right="26"/>
+        <w:jc w:val="center"/>
+        <w:rPr>
+          <w:b/>
+          <w:sz w:val="24"/>
+          <w:szCs w:val="24"/>
+          <w:lang w:val="fr-CA"/>
+        </w:rPr>
+      </w:pPr>
+      <w:r>
+        <w:rPr>
+          <w:b/>
+          <w:sz w:val="24"/>
+          <w:szCs w:val="24"/>
+          <w:lang w:val="fr-CA"/>
+        </w:rPr>
+        <w:t>msanches@cmaisonneuve.qc.ca</w:t>
+      </w:r>
+    </w:p>
+    <w:p>
+      <w:pPr>
+        <w:ind w:right="26"/>
+        <w:jc w:val="center"/>
+        <w:rPr>
+          <w:b/>
+          <w:sz w:val="24"/>
+          <w:szCs w:val="24"/>
+          <w:lang w:val="fr-CA"/>
+        </w:rPr>
+      </w:pPr>
+    </w:p>
+    <w:p>
+      <w:pPr>
+        <w:ind w:right="26"/>
+        <w:rPr>
+          <w:b/>
+          <w:sz w:val="19"/>
+          <w:szCs w:val="19"/>
+          <w:lang w:val="fr-CA"/>
+        </w:rPr>
+      </w:pPr>
+    </w:p>
+    <w:p>
+      <w:pPr>
+        <w:tabs>
+          <w:tab w:val="left" w:pos="2340"/>
+          <w:tab w:val="left" w:pos="5220"/>
+        </w:tabs>
+        <w:ind w:right="26"/>
+        <w:jc w:val="center"/>
+        <w:rPr>
+          <w:b/>
+          <w:sz w:val="19"/>
+          <w:szCs w:val="19"/>
+          <w:lang w:val="fr-CA"/>
+        </w:rPr>
+      </w:pPr>
+      <w:r>
+        <w:rPr>
+          <w:b/>
+          <w:sz w:val="19"/>
+          <w:szCs w:val="19"/>
+          <w:lang w:val="fr-CA"/>
+        </w:rPr>
+        <w:t>COLLÈGE DE MAISONNEUVE</w:t>
+      </w:r>
+    </w:p>
+    <w:p>
+      <w:pPr>
+        <w:tabs>
+          <w:tab w:val="left" w:pos="2340"/>
+          <w:tab w:val="left" w:pos="5220"/>
+        </w:tabs>
+        <w:ind w:right="26"/>
+        <w:jc w:val="center"/>
+        <w:rPr>
+          <w:b/>
+          <w:sz w:val="20"/>
+          <w:szCs w:val="20"/>
+          <w:lang w:val="fr-CA"/>
+        </w:rPr>
+      </w:pPr>
+      <w:r>
+        <w:rPr>
+          <w:b/>
+          <w:lang w:val="fr-CA"/>
+        </w:rPr>
+        <w:t>2030, boul. Pie-IX, bureau 430</w:t>
+      </w:r>
+    </w:p>
+    <w:p>
+      <w:pPr>
+        <w:tabs>
+          <w:tab w:val="left" w:pos="5220"/>
+        </w:tabs>
+        <w:ind w:right="26"/>
+        <w:jc w:val="center"/>
+        <w:rPr>
+          <w:b/>
+          <w:lang w:val="fr-CA"/>
+        </w:rPr>
+      </w:pPr>
+      <w:r>
+        <w:rPr>
+          <w:b/>
+          <w:lang w:val="fr-CA"/>
+        </w:rPr>
+        <w:t>Montréal (Québec) H1V 2C8</w:t>
+      </w:r>
+    </w:p>
+    <w:p>
+      <w:pPr>
+        <w:ind w:right="26"/>
+        <w:jc w:val="center"/>
+        <w:rPr>
+          <w:b/>
+          <w:lang w:val="fr-CA"/>
+        </w:rPr>
+      </w:pPr>
+      <w:proofErr w:type="spellStart"/>
+      <w:r>
+        <w:rPr>
+          <w:b/>
+          <w:lang w:val="fr-CA"/>
+        </w:rPr>
+        <w:t>Telephone</w:t>
+      </w:r>
+      <w:proofErr w:type="spellEnd"/>
+      <w:r>
+        <w:rPr>
+          <w:b/>
+          <w:lang w:val="fr-CA"/>
+        </w:rPr>
+        <w:t>: 514 254-7131</w:t>
+      </w:r>
+    </w:p>
+    <w:p>
+      <w:pPr>
+        <w:jc w:val="center"/>
+        <w:rPr>
+          <w:sz w:val="40"/>
+          <w:szCs w:val="40"/>
+          <w:lang w:val="en-US"/>
+        </w:rPr>
+      </w:pPr>
+      <w:r>
+        <w:rPr>
+          <w:noProof/>
+          <w:sz w:val="24"/>
+          <w:szCs w:val="24"/>
+        </w:rPr>
+        <w:drawing>
+          <wp:inline distT="0" distB="0" distL="0" distR="0" wp14:anchorId="46F4B820" wp14:editId="52D15807">
+            <wp:extent cx="304800" cy="209550"/>
+            <wp:effectExtent l="0" t="0" r="0" b="0"/>
+            <wp:docPr id="1" name="Picture 1"/>
+            <wp:cNvGraphicFramePr>
+              <a:graphicFrameLocks xmlns:a="http://schemas.openxmlformats.org/drawingml/2006/main" noChangeAspect="1"/>
+            </wp:cNvGraphicFramePr>
+            <a:graphic xmlns:a="http://schemas.openxmlformats.org/drawingml/2006/main">
+              <a:graphicData uri="http://schemas.openxmlformats.org/drawingml/2006/picture">
+                <pic:pic xmlns:pic="http://schemas.openxmlformats.org/drawingml/2006/picture">
+                  <pic:nvPicPr>
+                    <pic:cNvPr id="0" name="Picture 4"/>
+                    <pic:cNvPicPr>
+                      <a:picLocks noChangeAspect="1" noChangeArrowheads="1"/>
+                    </pic:cNvPicPr>
+                  </pic:nvPicPr>
+                  <pic:blipFill>
+                    <a:blip r:embed="rId5">
+                      <a:extLst>
+                        <a:ext uri="{28A0092B-C50C-407E-A947-70E740481C1C}">
+                          <a14:useLocalDpi xmlns:a14="http://schemas.microsoft.com/office/drawing/2010/main" val="0"/>
+                        </a:ext>
+                      </a:extLst>
+                    </a:blip>
+                    <a:srcRect/>
+                    <a:stretch>
+                      <a:fillRect/>
+                    </a:stretch>
+                  </pic:blipFill>
+                  <pic:spPr bwMode="auto">
+                    <a:xfrm>
+                      <a:off x="0" y="0"/>
+                      <a:ext cx="304800" cy="209550"/>
+                    </a:xfrm>
+                    <a:prstGeom prst="rect">
+                      <a:avLst/>
+                    </a:prstGeom>
+                    <a:noFill/>
+                    <a:ln>
+                      <a:noFill/>
+                    </a:ln>
+                  </pic:spPr>
+                </pic:pic>
+              </a:graphicData>
+            </a:graphic>
+          </wp:inline>
+        </w:drawing>
+      </w:r>
+    </w:p>
+    <w:p>
+      <w:pPr>
         <w:jc w:val="center"/>
         <w:rPr>
           <w:b/>
@@ -21,6 +645,7 @@
           <w:szCs w:val="32"/>
           <w:lang w:val="fr-CA"/>
         </w:rPr>
+        <w:lastRenderedPageBreak/>
         <w:t>Documentation</w:t>
       </w:r>
     </w:p>
@@ -400,7 +1025,7 @@
         </w:rPr>
         <w:t xml:space="preserve"> install </w:t>
       </w:r>
-      <w:hyperlink r:id="rId5" w:history="1">
+      <w:hyperlink r:id="rId6" w:history="1">
         <w:r>
           <w:rPr>
             <w:rStyle w:val="Hyperlink"/>
@@ -465,70 +1090,66 @@
           <w:numId w:val="2"/>
         </w:numPr>
         <w:rPr>
+          <w:rFonts w:ascii="Courier New" w:hAnsi="Courier New" w:cs="Courier New"/>
+          <w:sz w:val="20"/>
+          <w:szCs w:val="20"/>
+        </w:rPr>
+      </w:pPr>
+      <w:proofErr w:type="spellStart"/>
+      <w:r>
+        <w:rPr>
           <w:rStyle w:val="HTMLCode"/>
           <w:rFonts w:eastAsiaTheme="minorHAnsi"/>
         </w:rPr>
-      </w:pPr>
-      <w:proofErr w:type="spellStart"/>
+        <w:t>npm</w:t>
+      </w:r>
+      <w:proofErr w:type="spellEnd"/>
       <w:r>
         <w:rPr>
           <w:rStyle w:val="HTMLCode"/>
           <w:rFonts w:eastAsiaTheme="minorHAnsi"/>
         </w:rPr>
-        <w:t>npm</w:t>
-      </w:r>
-      <w:proofErr w:type="spellEnd"/>
+        <w:t xml:space="preserve"> install </w:t>
+      </w:r>
+      <w:proofErr w:type="spellStart"/>
       <w:r>
         <w:rPr>
           <w:rStyle w:val="HTMLCode"/>
           <w:rFonts w:eastAsiaTheme="minorHAnsi"/>
         </w:rPr>
-        <w:t xml:space="preserve"> install </w:t>
-      </w:r>
-      <w:proofErr w:type="spellStart"/>
+        <w:t>vue</w:t>
+      </w:r>
+      <w:proofErr w:type="spellEnd"/>
       <w:r>
         <w:rPr>
           <w:rStyle w:val="HTMLCode"/>
           <w:rFonts w:eastAsiaTheme="minorHAnsi"/>
         </w:rPr>
-        <w:t>vue</w:t>
-      </w:r>
-      <w:proofErr w:type="spellEnd"/>
+        <w:t>-</w:t>
+      </w:r>
+      <w:proofErr w:type="spellStart"/>
       <w:r>
         <w:rPr>
           <w:rStyle w:val="HTMLCode"/>
           <w:rFonts w:eastAsiaTheme="minorHAnsi"/>
         </w:rPr>
-        <w:t>-</w:t>
-      </w:r>
-      <w:proofErr w:type="spellStart"/>
+        <w:t>axios</w:t>
+      </w:r>
+      <w:proofErr w:type="spellEnd"/>
       <w:r>
         <w:rPr>
           <w:rStyle w:val="HTMLCode"/>
           <w:rFonts w:eastAsiaTheme="minorHAnsi"/>
         </w:rPr>
-        <w:t>axios</w:t>
-      </w:r>
-      <w:proofErr w:type="spellEnd"/>
+        <w:t>-http</w:t>
+      </w:r>
       <w:r>
         <w:rPr>
           <w:rStyle w:val="HTMLCode"/>
           <w:rFonts w:eastAsiaTheme="minorHAnsi"/>
         </w:rPr>
-        <w:t>-http</w:t>
-      </w:r>
-      <w:r>
-        <w:rPr>
-          <w:rStyle w:val="HTMLCode"/>
-          <w:rFonts w:eastAsiaTheme="minorHAnsi"/>
-        </w:rPr>
         <w:br/>
       </w:r>
-    </w:p>
-    <w:p>
-      <w:pPr>
-        <w:pStyle w:val="HTMLPreformatted"/>
-      </w:pPr>
     </w:p>
     <w:p>
       <w:pPr>
@@ -557,21 +1178,24 @@
         <w:rPr>
           <w:sz w:val="24"/>
           <w:szCs w:val="24"/>
-        </w:rPr>
-      </w:pPr>
-      <w:r>
-        <w:rPr>
-          <w:sz w:val="24"/>
-          <w:szCs w:val="24"/>
+          <w:lang w:val="fr-CA"/>
+        </w:rPr>
+      </w:pPr>
+      <w:r>
+        <w:rPr>
+          <w:sz w:val="24"/>
+          <w:szCs w:val="24"/>
+          <w:lang w:val="fr-CA"/>
         </w:rPr>
         <w:t xml:space="preserve">GitHub : </w:t>
       </w:r>
-      <w:hyperlink r:id="rId6" w:history="1">
+      <w:hyperlink r:id="rId7" w:history="1">
         <w:r>
           <w:rPr>
             <w:rStyle w:val="Hyperlink"/>
             <w:sz w:val="24"/>
             <w:szCs w:val="24"/>
+            <w:lang w:val="fr-CA"/>
           </w:rPr>
           <w:t>https://github.com/Raritetnik/tp3_vue_node</w:t>
         </w:r>
@@ -580,6 +1204,7 @@
         <w:rPr>
           <w:sz w:val="24"/>
           <w:szCs w:val="24"/>
+          <w:lang w:val="fr-CA"/>
         </w:rPr>
         <w:t xml:space="preserve"> </w:t>
       </w:r>
@@ -589,6 +1214,7 @@
         <w:rPr>
           <w:sz w:val="24"/>
           <w:szCs w:val="24"/>
+          <w:lang w:val="fr-CA"/>
         </w:rPr>
       </w:pPr>
     </w:p>
@@ -599,6 +1225,7 @@
           <w:bCs/>
           <w:sz w:val="24"/>
           <w:szCs w:val="24"/>
+          <w:lang w:val="fr-CA"/>
         </w:rPr>
       </w:pPr>
     </w:p>

</xml_diff>